<commit_message>
add www.freetour.pro in settings.py
</commit_message>
<xml_diff>
--- a/readmy.docx
+++ b/readmy.docx
@@ -157,14 +157,14 @@
         </w:rPr>
         <w:t xml:space="preserve"> </w:t>
       </w:r>
-      <w:proofErr w:type="spellStart"/>
-      <w:r>
-        <w:rPr>
-          <w:rStyle w:val="HTML1"/>
-        </w:rPr>
-        <w:t>myenv</w:t>
-      </w:r>
-      <w:proofErr w:type="spellEnd"/>
+      <w:r>
+        <w:rPr>
+          <w:rStyle w:val="HTML1"/>
+        </w:rPr>
+        <w:t>myvenv</w:t>
+      </w:r>
+      <w:bookmarkStart w:id="0" w:name="_GoBack"/>
+      <w:bookmarkEnd w:id="0"/>
     </w:p>
     <w:p>
       <w:pPr>
@@ -209,7 +209,7 @@
         <w:rPr>
           <w:rStyle w:val="HTML1"/>
         </w:rPr>
-        <w:t>myenv</w:t>
+        <w:t>myvenv</w:t>
       </w:r>
       <w:proofErr w:type="spellEnd"/>
       <w:r>
@@ -4813,31 +4813,15 @@
           <w:szCs w:val="36"/>
           <w:highlight w:val="yellow"/>
         </w:rPr>
-        <w:t>Алгоритм действий изменений в проект</w:t>
+        <w:t>Алгоритм действий изменений в проект после внесения</w:t>
       </w:r>
       <w:r>
         <w:rPr>
           <w:sz w:val="36"/>
           <w:szCs w:val="36"/>
-          <w:highlight w:val="yellow"/>
         </w:rPr>
         <w:t xml:space="preserve"> </w:t>
       </w:r>
-      <w:r>
-        <w:rPr>
-          <w:sz w:val="36"/>
-          <w:szCs w:val="36"/>
-          <w:highlight w:val="yellow"/>
-        </w:rPr>
-        <w:t>после внесения</w:t>
-      </w:r>
-      <w:r>
-        <w:rPr>
-          <w:sz w:val="36"/>
-          <w:szCs w:val="36"/>
-        </w:rPr>
-        <w:t xml:space="preserve"> </w:t>
-      </w:r>
     </w:p>
     <w:p>
       <w:pPr>
@@ -4862,8 +4846,6 @@
       <w:r>
         <w:t>, выполните следующие шаги:</w:t>
       </w:r>
-      <w:bookmarkStart w:id="0" w:name="_GoBack"/>
-      <w:bookmarkEnd w:id="0"/>
     </w:p>
     <w:p>
       <w:pPr>

</xml_diff>